<commit_message>
Add full UI for Coverpage generation
</commit_message>
<xml_diff>
--- a/template/Lab Report Template.docx
+++ b/template/Lab Report Template.docx
@@ -411,7 +411,7 @@
                 <w:sz w:val="28"/>
                 <w:szCs w:val="28"/>
               </w:rPr>
-              <w:t>3rd</w:t>
+              <w:t>&lt;year&gt;</w:t>
             </w:r>
           </w:p>
           <w:p>
@@ -462,7 +462,7 @@
                 <w:sz w:val="28"/>
                 <w:szCs w:val="28"/>
               </w:rPr>
-              <w:t>2nd</w:t>
+              <w:t>&lt;semester&gt;</w:t>
             </w:r>
           </w:p>
           <w:p>
@@ -712,6 +712,28 @@
           <w:rFonts w:ascii="Arial" w:hAnsi="Arial" w:cs="Arial"/>
           <w:sz w:val="32"/>
           <w:szCs w:val="32"/>
+        </w:rPr>
+      </w:pPr>
+    </w:p>
+    <w:p>
+      <w:pPr>
+        <w:jc w:val="center"/>
+        <w:rPr>
+          <w:rFonts w:ascii="Arial" w:hAnsi="Arial" w:cs="Arial"/>
+          <w:b/>
+          <w:bCs/>
+          <w:sz w:val="28"/>
+        </w:rPr>
+      </w:pPr>
+    </w:p>
+    <w:p>
+      <w:pPr>
+        <w:jc w:val="center"/>
+        <w:rPr>
+          <w:rFonts w:ascii="Arial" w:hAnsi="Arial" w:cs="Arial"/>
+          <w:b/>
+          <w:bCs/>
+          <w:sz w:val="28"/>
         </w:rPr>
       </w:pPr>
     </w:p>

</xml_diff>